<commit_message>
typo in python code and document
</commit_message>
<xml_diff>
--- a/week08/assignment/project08.docx
+++ b/week08/assignment/project08.docx
@@ -47,18 +47,11 @@
       <w:r>
         <w:t xml:space="preserve">You must complete the function </w:t>
       </w:r>
-      <w:proofErr w:type="spellStart"/>
-      <w:proofErr w:type="gramStart"/>
       <w:r>
         <w:t>findMatchesBetweenImages</w:t>
       </w:r>
-      <w:proofErr w:type="spellEnd"/>
-      <w:r>
-        <w:t>(</w:t>
-      </w:r>
-      <w:proofErr w:type="gramEnd"/>
-      <w:r>
-        <w:t>) found in project.py.  Insert the r</w:t>
+      <w:r>
+        <w:t>() found in project.py.  Insert the r</w:t>
       </w:r>
       <w:r>
         <w:t xml:space="preserve">esulting image </w:t>
@@ -82,32 +75,13 @@
         <w:t>here</w:t>
       </w:r>
       <w:r>
-        <w:t xml:space="preserve"> (</w:t>
-      </w:r>
-      <w:proofErr w:type="spellStart"/>
-      <w:r>
-        <w:t>ie</w:t>
-      </w:r>
-      <w:proofErr w:type="spellEnd"/>
-      <w:r>
-        <w:t xml:space="preserve"> results of using the above </w:t>
-      </w:r>
-      <w:proofErr w:type="gramStart"/>
-      <w:r>
-        <w:t>function)  See</w:t>
-      </w:r>
-      <w:proofErr w:type="gramEnd"/>
-      <w:r>
-        <w:t xml:space="preserve"> project description for more details</w:t>
+        <w:t xml:space="preserve"> (ie results of using the above function)  See project description for more details</w:t>
       </w:r>
       <w:r>
         <w:t>&gt;</w:t>
       </w:r>
     </w:p>
-    <w:p>
-      <w:bookmarkStart w:id="0" w:name="_GoBack"/>
-      <w:bookmarkEnd w:id="0"/>
-    </w:p>
+    <w:p/>
     <w:p>
       <w:pPr>
         <w:rPr>
@@ -359,14 +333,13 @@
           </w:tcPr>
           <w:p>
             <w:r>
-              <w:t>Number of valid matching points out of 10</w:t>
+              <w:t>Number of valid matching points out of 10. If not 10 matching points, why?</w:t>
             </w:r>
             <w:r>
-              <w:t xml:space="preserve">. </w:t>
+              <w:t xml:space="preserve"> Give details.</w:t>
             </w:r>
-            <w:r>
-              <w:t>If not 10 matching points, why?</w:t>
-            </w:r>
+            <w:bookmarkStart w:id="0" w:name="_GoBack"/>
+            <w:bookmarkEnd w:id="0"/>
           </w:p>
         </w:tc>
         <w:tc>
@@ -419,26 +392,14 @@
     </w:p>
     <w:p>
       <w:r>
-        <w:t xml:space="preserve">&lt;insert “lighting” </w:t>
-      </w:r>
-      <w:r>
-        <w:t xml:space="preserve">matching results </w:t>
-      </w:r>
-      <w:r>
-        <w:t>image here&gt;</w:t>
-      </w:r>
-    </w:p>
-    <w:p/>
-    <w:p/>
-    <w:p>
-      <w:r>
-        <w:t>&lt;insert “</w:t>
-      </w:r>
-      <w:r>
-        <w:t>Rotation</w:t>
-      </w:r>
-      <w:r>
-        <w:t>” image here&gt;</w:t>
+        <w:t>&lt;insert “lighting” matching results image here&gt;</w:t>
+      </w:r>
+    </w:p>
+    <w:p/>
+    <w:p/>
+    <w:p>
+      <w:r>
+        <w:t>&lt;insert “Rotation” image here&gt;</w:t>
       </w:r>
     </w:p>
     <w:p>
@@ -450,13 +411,7 @@
     <w:p/>
     <w:p>
       <w:r>
-        <w:t>&lt;insert “</w:t>
-      </w:r>
-      <w:r>
-        <w:t>Scale</w:t>
-      </w:r>
-      <w:r>
-        <w:t>” image here&gt;</w:t>
+        <w:t>&lt;insert “Scale” image here&gt;</w:t>
       </w:r>
     </w:p>
     <w:p>

</xml_diff>